<commit_message>
FEAF: Correccion de objetos
Actualizacion de storeds para slots y agente default
</commit_message>
<xml_diff>
--- a/05 Manuales/Requerimientos a Distribuidor.docx
+++ b/05 Manuales/Requerimientos a Distribuidor.docx
@@ -174,6 +174,12 @@
         <w:rPr>
           <w:lang w:val="es-ES"/>
         </w:rPr>
+        <w:t xml:space="preserve"> (Confirmar con usuarios de Citas y Soporte si sus sucursales usan este campo en caso de no ocuparlo en su proceso normal de citas Omitir este punto)</w:t>
+      </w:r>
+      <w:r>
+        <w:rPr>
+          <w:lang w:val="es-ES"/>
+        </w:rPr>
         <w:t>.</w:t>
       </w:r>
     </w:p>
@@ -282,6 +288,37 @@
     </w:p>
     <w:p>
       <w:pPr>
+        <w:pStyle w:val="Prrafodelista"/>
+        <w:numPr>
+          <w:ilvl w:val="0"/>
+          <w:numId w:val="24"/>
+        </w:numPr>
+        <w:spacing w:after="160" w:line="276" w:lineRule="auto"/>
+        <w:contextualSpacing/>
+        <w:jc w:val="both"/>
+        <w:rPr>
+          <w:lang w:val="es-ES"/>
+        </w:rPr>
+      </w:pPr>
+      <w:r>
+        <w:rPr>
+          <w:sz w:val="22"/>
+          <w:lang w:val="es-ES"/>
+        </w:rPr>
+        <w:t>Configurar Tiempo de Recepción en cada Sucurs</w:t>
+      </w:r>
+      <w:bookmarkStart w:id="0" w:name="_GoBack"/>
+      <w:bookmarkEnd w:id="0"/>
+      <w:r>
+        <w:rPr>
+          <w:sz w:val="22"/>
+          <w:lang w:val="es-ES"/>
+        </w:rPr>
+        <w:t>al, esto para saber el horario de agentes</w:t>
+      </w:r>
+    </w:p>
+    <w:p>
+      <w:pPr>
         <w:spacing w:line="276" w:lineRule="auto"/>
         <w:jc w:val="both"/>
         <w:rPr>
@@ -318,7 +355,28 @@
           <w:sz w:val="22"/>
           <w:lang w:val="es-ES"/>
         </w:rPr>
-        <w:t xml:space="preserve"> (Catalogo General por Distribuidor): Este catálogo debe de poseer las unidades que la agencia quiere que se muestren en la página de Seekop.</w:t>
+        <w:t xml:space="preserve"> (Catalogo General por Distribuidor</w:t>
+      </w:r>
+      <w:r>
+        <w:rPr>
+          <w:sz w:val="22"/>
+          <w:lang w:val="es-ES"/>
+        </w:rPr>
+        <w:t xml:space="preserve"> Unidades a modo </w:t>
+      </w:r>
+      <w:r>
+        <w:rPr>
+          <w:sz w:val="22"/>
+          <w:lang w:val="es-ES"/>
+        </w:rPr>
+        <w:t>Genérico</w:t>
+      </w:r>
+      <w:r>
+        <w:rPr>
+          <w:sz w:val="22"/>
+          <w:lang w:val="es-ES"/>
+        </w:rPr>
+        <w:t>): Este catálogo debe de poseer las unidades que la agencia quiere que se muestren en la página de Seekop.</w:t>
       </w:r>
     </w:p>
     <w:p>
@@ -350,38 +408,6 @@
           <w:lang w:val="es-ES"/>
         </w:rPr>
         <w:t xml:space="preserve"> (Catalogo General por Distribuidor): Este catálogo debe ser con los artículos de paquetes u operación es que las agencias quieren que se muestren en la página de Seekop, estos artículos deben poseen la descripción de la operación que se puede realizar</w:t>
-      </w:r>
-    </w:p>
-    <w:p>
-      <w:pPr>
-        <w:pStyle w:val="Prrafodelista"/>
-        <w:numPr>
-          <w:ilvl w:val="0"/>
-          <w:numId w:val="23"/>
-        </w:numPr>
-        <w:spacing w:after="160" w:line="276" w:lineRule="auto"/>
-        <w:contextualSpacing/>
-        <w:jc w:val="both"/>
-        <w:rPr>
-          <w:sz w:val="22"/>
-          <w:lang w:val="es-ES"/>
-        </w:rPr>
-      </w:pPr>
-      <w:r>
-        <w:rPr>
-          <w:sz w:val="22"/>
-          <w:lang w:val="es-ES"/>
-        </w:rPr>
-        <w:t>Configurar Tiempo de Recepción en cada Sucursal, esto p</w:t>
-      </w:r>
-      <w:bookmarkStart w:id="0" w:name="_GoBack"/>
-      <w:bookmarkEnd w:id="0"/>
-      <w:r>
-        <w:rPr>
-          <w:sz w:val="22"/>
-          <w:lang w:val="es-ES"/>
-        </w:rPr>
-        <w:t xml:space="preserve">ara saber el horario de agentes </w:t>
       </w:r>
     </w:p>
     <w:p>
@@ -917,7 +943,7 @@
             </wp:anchor>
           </w:drawing>
         </mc:Choice>
-        <mc:Fallback xmlns:w16se="http://schemas.microsoft.com/office/word/2015/wordml/symex" xmlns:w16sdtdh="http://schemas.microsoft.com/office/word/2020/wordml/sdtdatahash" xmlns:w16="http://schemas.microsoft.com/office/word/2018/wordml" xmlns:w16cid="http://schemas.microsoft.com/office/word/2016/wordml/cid" xmlns:w16cex="http://schemas.microsoft.com/office/word/2018/wordml/cex" xmlns:am3d="http://schemas.microsoft.com/office/drawing/2017/model3d" xmlns:aink="http://schemas.microsoft.com/office/drawing/2016/ink" xmlns:cx8="http://schemas.microsoft.com/office/drawing/2016/5/14/chartex" xmlns:cx7="http://schemas.microsoft.com/office/drawing/2016/5/13/chartex" xmlns:cx6="http://schemas.microsoft.com/office/drawing/2016/5/12/chartex" xmlns:cx5="http://schemas.microsoft.com/office/drawing/2016/5/11/chartex" xmlns:cx4="http://schemas.microsoft.com/office/drawing/2016/5/10/chartex" xmlns:cx3="http://schemas.microsoft.com/office/drawing/2016/5/9/chartex" xmlns:cx2="http://schemas.microsoft.com/office/drawing/2015/10/21/chartex" xmlns:cx1="http://schemas.microsoft.com/office/drawing/2015/9/8/chartex" xmlns:cx="http://schemas.microsoft.com/office/drawing/2014/chartex">
+        <mc:Fallback xmlns:cx="http://schemas.microsoft.com/office/drawing/2014/chartex" xmlns:cx1="http://schemas.microsoft.com/office/drawing/2015/9/8/chartex" xmlns:cx2="http://schemas.microsoft.com/office/drawing/2015/10/21/chartex" xmlns:cx3="http://schemas.microsoft.com/office/drawing/2016/5/9/chartex" xmlns:cx4="http://schemas.microsoft.com/office/drawing/2016/5/10/chartex" xmlns:cx5="http://schemas.microsoft.com/office/drawing/2016/5/11/chartex" xmlns:cx6="http://schemas.microsoft.com/office/drawing/2016/5/12/chartex" xmlns:cx7="http://schemas.microsoft.com/office/drawing/2016/5/13/chartex" xmlns:cx8="http://schemas.microsoft.com/office/drawing/2016/5/14/chartex" xmlns:aink="http://schemas.microsoft.com/office/drawing/2016/ink" xmlns:am3d="http://schemas.microsoft.com/office/drawing/2017/model3d" xmlns:w16cex="http://schemas.microsoft.com/office/word/2018/wordml/cex" xmlns:w16cid="http://schemas.microsoft.com/office/word/2016/wordml/cid" xmlns:w16="http://schemas.microsoft.com/office/word/2018/wordml" xmlns:w16sdtdh="http://schemas.microsoft.com/office/word/2020/wordml/sdtdatahash" xmlns:w16se="http://schemas.microsoft.com/office/word/2015/wordml/symex">
           <w:pict>
             <v:line w14:anchorId="6E681954" id="Conector recto 1" o:spid="_x0000_s1026" style="position:absolute;z-index:251659264;visibility:visible;mso-wrap-style:square;mso-width-percent:0;mso-height-percent:0;mso-wrap-distance-left:9pt;mso-wrap-distance-top:0;mso-wrap-distance-right:9pt;mso-wrap-distance-bottom:0;mso-position-horizontal:absolute;mso-position-horizontal-relative:page;mso-position-vertical:absolute;mso-position-vertical-relative:text;mso-width-percent:0;mso-height-percent:0;mso-width-relative:page;mso-height-relative:page" from="11.2pt,25.3pt" to="599.25pt,25.3pt" o:gfxdata="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">
               <w10:wrap anchorx="page"/>
@@ -4928,6 +4954,10 @@
 </file>
 
 <file path=customXml/item1.xml><?xml version="1.0" encoding="utf-8"?>
+<LongProperties xmlns="http://schemas.microsoft.com/office/2006/metadata/longProperties"/>
+</file>
+
+<file path=customXml/item2.xml><?xml version="1.0" encoding="utf-8"?>
 <ct:contentTypeSchema xmlns:ct="http://schemas.microsoft.com/office/2006/metadata/contentType" xmlns:ma="http://schemas.microsoft.com/office/2006/metadata/properties/metaAttributes" ct:_="" ma:_="" ma:contentTypeName="Document" ma:contentTypeID="0x0101002C483EB24717584E85B9BBC200B145B6" ma:contentTypeVersion="0" ma:contentTypeDescription="Create a new document." ma:contentTypeScope="" ma:versionID="4a8a7d1dd5a5915f7a81324c9c18f628">
   <xsd:schema xmlns:xsd="http://www.w3.org/2001/XMLSchema" xmlns:p="http://schemas.microsoft.com/office/2006/metadata/properties" targetNamespace="http://schemas.microsoft.com/office/2006/metadata/properties" ma:root="true" ma:fieldsID="4aeb20c0e3442673af7ee10786458764">
     <xsd:element name="properties">
@@ -4976,11 +5006,13 @@
 </ct:contentTypeSchema>
 </file>
 
-<file path=customXml/item2.xml><?xml version="1.0" encoding="utf-8"?>
-<LongProperties xmlns="http://schemas.microsoft.com/office/2006/metadata/longProperties"/>
+<file path=customXml/item3.xml><?xml version="1.0" encoding="utf-8"?>
+<p:properties xmlns:p="http://schemas.microsoft.com/office/2006/metadata/properties" xmlns:xsi="http://www.w3.org/2001/XMLSchema-instance" xmlns:pc="http://schemas.microsoft.com/office/infopath/2007/PartnerControls">
+  <documentManagement/>
+</p:properties>
 </file>
 
-<file path=customXml/item3.xml><?xml version="1.0" encoding="utf-8"?>
+<file path=customXml/item4.xml><?xml version="1.0" encoding="utf-8"?>
 <?mso-contentType ?>
 <FormTemplates xmlns="http://schemas.microsoft.com/sharepoint/v3/contenttype/forms">
   <Display>DocumentLibraryForm</Display>
@@ -4989,17 +5021,19 @@
 </FormTemplates>
 </file>
 
-<file path=customXml/item4.xml><?xml version="1.0" encoding="utf-8"?>
-<p:properties xmlns:p="http://schemas.microsoft.com/office/2006/metadata/properties" xmlns:xsi="http://www.w3.org/2001/XMLSchema-instance" xmlns:pc="http://schemas.microsoft.com/office/infopath/2007/PartnerControls">
-  <documentManagement/>
-</p:properties>
-</file>
-
 <file path=customXml/item5.xml><?xml version="1.0" encoding="utf-8"?>
 <b:Sources xmlns:b="http://schemas.openxmlformats.org/officeDocument/2006/bibliography" xmlns="http://schemas.openxmlformats.org/officeDocument/2006/bibliography" SelectedStyle="\APA.XSL" StyleName="APA"/>
 </file>
 
 <file path=customXml/itemProps1.xml><?xml version="1.0" encoding="utf-8"?>
+<ds:datastoreItem xmlns:ds="http://schemas.openxmlformats.org/officeDocument/2006/customXml" ds:itemID="{D4C39764-AC37-4A0C-A170-1086EA3F28BC}">
+  <ds:schemaRefs>
+    <ds:schemaRef ds:uri="http://schemas.microsoft.com/office/2006/metadata/longProperties"/>
+  </ds:schemaRefs>
+</ds:datastoreItem>
+</file>
+
+<file path=customXml/itemProps2.xml><?xml version="1.0" encoding="utf-8"?>
 <ds:datastoreItem xmlns:ds="http://schemas.openxmlformats.org/officeDocument/2006/customXml" ds:itemID="{AE421EB6-B29E-4EC5-BBDE-6B541F9E4183}">
   <ds:schemaRefs>
     <ds:schemaRef ds:uri="http://schemas.microsoft.com/office/2006/metadata/contentType"/>
@@ -5014,23 +5048,7 @@
 </ds:datastoreItem>
 </file>
 
-<file path=customXml/itemProps2.xml><?xml version="1.0" encoding="utf-8"?>
-<ds:datastoreItem xmlns:ds="http://schemas.openxmlformats.org/officeDocument/2006/customXml" ds:itemID="{D4C39764-AC37-4A0C-A170-1086EA3F28BC}">
-  <ds:schemaRefs>
-    <ds:schemaRef ds:uri="http://schemas.microsoft.com/office/2006/metadata/longProperties"/>
-  </ds:schemaRefs>
-</ds:datastoreItem>
-</file>
-
 <file path=customXml/itemProps3.xml><?xml version="1.0" encoding="utf-8"?>
-<ds:datastoreItem xmlns:ds="http://schemas.openxmlformats.org/officeDocument/2006/customXml" ds:itemID="{A6AA8016-EDF1-4129-921E-1B58DED2AF57}">
-  <ds:schemaRefs>
-    <ds:schemaRef ds:uri="http://schemas.microsoft.com/sharepoint/v3/contenttype/forms"/>
-  </ds:schemaRefs>
-</ds:datastoreItem>
-</file>
-
-<file path=customXml/itemProps4.xml><?xml version="1.0" encoding="utf-8"?>
 <ds:datastoreItem xmlns:ds="http://schemas.openxmlformats.org/officeDocument/2006/customXml" ds:itemID="{7C0F61BE-5F44-43F9-ADBF-33C4B31196EE}">
   <ds:schemaRefs>
     <ds:schemaRef ds:uri="http://schemas.microsoft.com/office/2006/metadata/properties"/>
@@ -5039,8 +5057,16 @@
 </ds:datastoreItem>
 </file>
 
+<file path=customXml/itemProps4.xml><?xml version="1.0" encoding="utf-8"?>
+<ds:datastoreItem xmlns:ds="http://schemas.openxmlformats.org/officeDocument/2006/customXml" ds:itemID="{A6AA8016-EDF1-4129-921E-1B58DED2AF57}">
+  <ds:schemaRefs>
+    <ds:schemaRef ds:uri="http://schemas.microsoft.com/sharepoint/v3/contenttype/forms"/>
+  </ds:schemaRefs>
+</ds:datastoreItem>
+</file>
+
 <file path=customXml/itemProps5.xml><?xml version="1.0" encoding="utf-8"?>
-<ds:datastoreItem xmlns:ds="http://schemas.openxmlformats.org/officeDocument/2006/customXml" ds:itemID="{00249E77-B3C9-4F23-B1D5-1DB9762ACE5B}">
+<ds:datastoreItem xmlns:ds="http://schemas.openxmlformats.org/officeDocument/2006/customXml" ds:itemID="{FFE80183-C25A-4A15-B0F1-A78D4F0826A5}">
   <ds:schemaRefs>
     <ds:schemaRef ds:uri="http://schemas.openxmlformats.org/officeDocument/2006/bibliography"/>
   </ds:schemaRefs>

</xml_diff>

<commit_message>
FEAT: Actualizacion de ventana de Configuracion de Autos, Articulos de Servicio y configuracion de Agntes
</commit_message>
<xml_diff>
--- a/05 Manuales/Requerimientos a Distribuidor.docx
+++ b/05 Manuales/Requerimientos a Distribuidor.docx
@@ -83,7 +83,21 @@
           <w:sz w:val="24"/>
           <w:lang w:val="es-ES"/>
         </w:rPr>
-        <w:t>Solicitud de Requisitos Específicos que se solicitaran a la Agencia por cada una de sus sucursales:</w:t>
+        <w:t>Solicitud de Requisitos Específicos que se solicitaran a la Agenci</w:t>
+      </w:r>
+      <w:r>
+        <w:rPr>
+          <w:sz w:val="24"/>
+          <w:lang w:val="es-ES"/>
+        </w:rPr>
+        <w:t>a por cada sucursal que se desea dar de Alta</w:t>
+      </w:r>
+      <w:r>
+        <w:rPr>
+          <w:sz w:val="24"/>
+          <w:lang w:val="es-ES"/>
+        </w:rPr>
+        <w:t>:</w:t>
       </w:r>
     </w:p>
     <w:p>
@@ -297,35 +311,30 @@
         <w:contextualSpacing/>
         <w:jc w:val="both"/>
         <w:rPr>
+          <w:b/>
           <w:lang w:val="es-ES"/>
         </w:rPr>
       </w:pPr>
       <w:r>
         <w:rPr>
+          <w:b/>
           <w:sz w:val="22"/>
           <w:lang w:val="es-ES"/>
         </w:rPr>
-        <w:t>Configurar Tiempo de Recepción en cada Sucurs</w:t>
-      </w:r>
+        <w:t>Configurar Tiempo de Recepción en cada Sucursal, esto para saber el horario de agentes</w:t>
+      </w:r>
+    </w:p>
+    <w:p>
+      <w:pPr>
+        <w:spacing w:line="276" w:lineRule="auto"/>
+        <w:jc w:val="both"/>
+        <w:rPr>
+          <w:b/>
+          <w:lang w:val="es-ES"/>
+        </w:rPr>
+      </w:pPr>
       <w:bookmarkStart w:id="0" w:name="_GoBack"/>
       <w:bookmarkEnd w:id="0"/>
-      <w:r>
-        <w:rPr>
-          <w:sz w:val="22"/>
-          <w:lang w:val="es-ES"/>
-        </w:rPr>
-        <w:t>al, esto para saber el horario de agentes</w:t>
-      </w:r>
-    </w:p>
-    <w:p>
-      <w:pPr>
-        <w:spacing w:line="276" w:lineRule="auto"/>
-        <w:jc w:val="both"/>
-        <w:rPr>
-          <w:b/>
-          <w:lang w:val="es-ES"/>
-        </w:rPr>
-      </w:pPr>
     </w:p>
     <w:p>
       <w:pPr>
@@ -943,7 +952,7 @@
             </wp:anchor>
           </w:drawing>
         </mc:Choice>
-        <mc:Fallback xmlns:cx="http://schemas.microsoft.com/office/drawing/2014/chartex" xmlns:cx1="http://schemas.microsoft.com/office/drawing/2015/9/8/chartex" xmlns:cx2="http://schemas.microsoft.com/office/drawing/2015/10/21/chartex" xmlns:cx3="http://schemas.microsoft.com/office/drawing/2016/5/9/chartex" xmlns:cx4="http://schemas.microsoft.com/office/drawing/2016/5/10/chartex" xmlns:cx5="http://schemas.microsoft.com/office/drawing/2016/5/11/chartex" xmlns:cx6="http://schemas.microsoft.com/office/drawing/2016/5/12/chartex" xmlns:cx7="http://schemas.microsoft.com/office/drawing/2016/5/13/chartex" xmlns:cx8="http://schemas.microsoft.com/office/drawing/2016/5/14/chartex" xmlns:aink="http://schemas.microsoft.com/office/drawing/2016/ink" xmlns:am3d="http://schemas.microsoft.com/office/drawing/2017/model3d" xmlns:w16cex="http://schemas.microsoft.com/office/word/2018/wordml/cex" xmlns:w16cid="http://schemas.microsoft.com/office/word/2016/wordml/cid" xmlns:w16="http://schemas.microsoft.com/office/word/2018/wordml" xmlns:w16sdtdh="http://schemas.microsoft.com/office/word/2020/wordml/sdtdatahash" xmlns:w16se="http://schemas.microsoft.com/office/word/2015/wordml/symex">
+        <mc:Fallback xmlns:w16se="http://schemas.microsoft.com/office/word/2015/wordml/symex" xmlns:w16sdtdh="http://schemas.microsoft.com/office/word/2020/wordml/sdtdatahash" xmlns:w16="http://schemas.microsoft.com/office/word/2018/wordml" xmlns:w16cid="http://schemas.microsoft.com/office/word/2016/wordml/cid" xmlns:w16cex="http://schemas.microsoft.com/office/word/2018/wordml/cex" xmlns:am3d="http://schemas.microsoft.com/office/drawing/2017/model3d" xmlns:aink="http://schemas.microsoft.com/office/drawing/2016/ink" xmlns:cx8="http://schemas.microsoft.com/office/drawing/2016/5/14/chartex" xmlns:cx7="http://schemas.microsoft.com/office/drawing/2016/5/13/chartex" xmlns:cx6="http://schemas.microsoft.com/office/drawing/2016/5/12/chartex" xmlns:cx5="http://schemas.microsoft.com/office/drawing/2016/5/11/chartex" xmlns:cx4="http://schemas.microsoft.com/office/drawing/2016/5/10/chartex" xmlns:cx3="http://schemas.microsoft.com/office/drawing/2016/5/9/chartex" xmlns:cx2="http://schemas.microsoft.com/office/drawing/2015/10/21/chartex" xmlns:cx1="http://schemas.microsoft.com/office/drawing/2015/9/8/chartex" xmlns:cx="http://schemas.microsoft.com/office/drawing/2014/chartex">
           <w:pict>
             <v:line w14:anchorId="6E681954" id="Conector recto 1" o:spid="_x0000_s1026" style="position:absolute;z-index:251659264;visibility:visible;mso-wrap-style:square;mso-width-percent:0;mso-height-percent:0;mso-wrap-distance-left:9pt;mso-wrap-distance-top:0;mso-wrap-distance-right:9pt;mso-wrap-distance-bottom:0;mso-position-horizontal:absolute;mso-position-horizontal-relative:page;mso-position-vertical:absolute;mso-position-vertical-relative:text;mso-width-percent:0;mso-height-percent:0;mso-width-relative:page;mso-height-relative:page" from="11.2pt,25.3pt" to="599.25pt,25.3pt" o:gfxdata="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">
               <w10:wrap anchorx="page"/>
@@ -986,7 +995,7 @@
 
 <file path=word/numbering.xml><?xml version="1.0" encoding="utf-8"?>
 <w:numbering xmlns:wpc="http://schemas.microsoft.com/office/word/2010/wordprocessingCanvas" xmlns:mc="http://schemas.openxmlformats.org/markup-compatibility/2006" xmlns:o="urn:schemas-microsoft-com:office:office" xmlns:r="http://schemas.openxmlformats.org/officeDocument/2006/relationships" xmlns:m="http://schemas.openxmlformats.org/officeDocument/2006/math" xmlns:v="urn:schemas-microsoft-com:vml" xmlns:wp14="http://schemas.microsoft.com/office/word/2010/wordprocessingDrawing" xmlns:wp="http://schemas.openxmlformats.org/drawingml/2006/wordprocessingDrawing" xmlns:w10="urn:schemas-microsoft-com:office:word" xmlns:w="http://schemas.openxmlformats.org/wordprocessingml/2006/main" xmlns:w14="http://schemas.microsoft.com/office/word/2010/wordml" xmlns:w15="http://schemas.microsoft.com/office/word/2012/wordml" xmlns:wpg="http://schemas.microsoft.com/office/word/2010/wordprocessingGroup" xmlns:wpi="http://schemas.microsoft.com/office/word/2010/wordprocessingInk" xmlns:wne="http://schemas.microsoft.com/office/word/2006/wordml" xmlns:wps="http://schemas.microsoft.com/office/word/2010/wordprocessingShape" mc:Ignorable="w14 w15 wp14">
-  <w:abstractNum w:abstractNumId="0" w15:restartNumberingAfterBreak="0">
+  <w:abstractNum w:abstractNumId="0">
     <w:nsid w:val="01456D89"/>
     <w:multiLevelType w:val="hybridMultilevel"/>
     <w:tmpl w:val="E7427096"/>
@@ -1099,7 +1108,7 @@
       </w:rPr>
     </w:lvl>
   </w:abstractNum>
-  <w:abstractNum w:abstractNumId="1" w15:restartNumberingAfterBreak="0">
+  <w:abstractNum w:abstractNumId="1">
     <w:nsid w:val="04BC629C"/>
     <w:multiLevelType w:val="hybridMultilevel"/>
     <w:tmpl w:val="EB42F1DA"/>
@@ -1212,7 +1221,7 @@
       </w:rPr>
     </w:lvl>
   </w:abstractNum>
-  <w:abstractNum w:abstractNumId="2" w15:restartNumberingAfterBreak="0">
+  <w:abstractNum w:abstractNumId="2">
     <w:nsid w:val="0F987EE7"/>
     <w:multiLevelType w:val="hybridMultilevel"/>
     <w:tmpl w:val="4E2C72B4"/>
@@ -1325,7 +1334,7 @@
       </w:rPr>
     </w:lvl>
   </w:abstractNum>
-  <w:abstractNum w:abstractNumId="3" w15:restartNumberingAfterBreak="0">
+  <w:abstractNum w:abstractNumId="3">
     <w:nsid w:val="157F59C8"/>
     <w:multiLevelType w:val="hybridMultilevel"/>
     <w:tmpl w:val="0D363406"/>
@@ -1438,7 +1447,7 @@
       </w:rPr>
     </w:lvl>
   </w:abstractNum>
-  <w:abstractNum w:abstractNumId="4" w15:restartNumberingAfterBreak="0">
+  <w:abstractNum w:abstractNumId="4">
     <w:nsid w:val="1ABE21F4"/>
     <w:multiLevelType w:val="hybridMultilevel"/>
     <w:tmpl w:val="0EE85452"/>
@@ -1551,7 +1560,7 @@
       </w:rPr>
     </w:lvl>
   </w:abstractNum>
-  <w:abstractNum w:abstractNumId="5" w15:restartNumberingAfterBreak="0">
+  <w:abstractNum w:abstractNumId="5">
     <w:nsid w:val="207D21DF"/>
     <w:multiLevelType w:val="hybridMultilevel"/>
     <w:tmpl w:val="52B8D848"/>
@@ -1664,7 +1673,7 @@
       </w:rPr>
     </w:lvl>
   </w:abstractNum>
-  <w:abstractNum w:abstractNumId="6" w15:restartNumberingAfterBreak="0">
+  <w:abstractNum w:abstractNumId="6">
     <w:nsid w:val="20E77CED"/>
     <w:multiLevelType w:val="hybridMultilevel"/>
     <w:tmpl w:val="DF488914"/>
@@ -1777,7 +1786,7 @@
       </w:rPr>
     </w:lvl>
   </w:abstractNum>
-  <w:abstractNum w:abstractNumId="7" w15:restartNumberingAfterBreak="0">
+  <w:abstractNum w:abstractNumId="7">
     <w:nsid w:val="25C114EB"/>
     <w:multiLevelType w:val="hybridMultilevel"/>
     <w:tmpl w:val="3B9A042C"/>
@@ -1890,7 +1899,7 @@
       </w:rPr>
     </w:lvl>
   </w:abstractNum>
-  <w:abstractNum w:abstractNumId="8" w15:restartNumberingAfterBreak="0">
+  <w:abstractNum w:abstractNumId="8">
     <w:nsid w:val="25FD04CF"/>
     <w:multiLevelType w:val="hybridMultilevel"/>
     <w:tmpl w:val="6E7C1030"/>
@@ -2003,7 +2012,7 @@
       </w:rPr>
     </w:lvl>
   </w:abstractNum>
-  <w:abstractNum w:abstractNumId="9" w15:restartNumberingAfterBreak="0">
+  <w:abstractNum w:abstractNumId="9">
     <w:nsid w:val="312A4869"/>
     <w:multiLevelType w:val="hybridMultilevel"/>
     <w:tmpl w:val="683A168E"/>
@@ -2095,7 +2104,7 @@
       </w:pPr>
     </w:lvl>
   </w:abstractNum>
-  <w:abstractNum w:abstractNumId="10" w15:restartNumberingAfterBreak="0">
+  <w:abstractNum w:abstractNumId="10">
     <w:nsid w:val="3A980CB1"/>
     <w:multiLevelType w:val="multilevel"/>
     <w:tmpl w:val="056674B8"/>
@@ -2181,7 +2190,7 @@
       </w:pPr>
     </w:lvl>
   </w:abstractNum>
-  <w:abstractNum w:abstractNumId="11" w15:restartNumberingAfterBreak="0">
+  <w:abstractNum w:abstractNumId="11">
     <w:nsid w:val="3AD40E14"/>
     <w:multiLevelType w:val="hybridMultilevel"/>
     <w:tmpl w:val="3E76C54A"/>
@@ -2294,7 +2303,7 @@
       </w:rPr>
     </w:lvl>
   </w:abstractNum>
-  <w:abstractNum w:abstractNumId="12" w15:restartNumberingAfterBreak="0">
+  <w:abstractNum w:abstractNumId="12">
     <w:nsid w:val="49882E79"/>
     <w:multiLevelType w:val="hybridMultilevel"/>
     <w:tmpl w:val="C0A86A38"/>
@@ -2384,7 +2393,7 @@
       </w:pPr>
     </w:lvl>
   </w:abstractNum>
-  <w:abstractNum w:abstractNumId="13" w15:restartNumberingAfterBreak="0">
+  <w:abstractNum w:abstractNumId="13">
     <w:nsid w:val="4DC67389"/>
     <w:multiLevelType w:val="hybridMultilevel"/>
     <w:tmpl w:val="23E2E7B4"/>
@@ -2497,7 +2506,7 @@
       </w:rPr>
     </w:lvl>
   </w:abstractNum>
-  <w:abstractNum w:abstractNumId="14" w15:restartNumberingAfterBreak="0">
+  <w:abstractNum w:abstractNumId="14">
     <w:nsid w:val="4F273F1F"/>
     <w:multiLevelType w:val="hybridMultilevel"/>
     <w:tmpl w:val="CE24FA5A"/>
@@ -2610,7 +2619,7 @@
       </w:rPr>
     </w:lvl>
   </w:abstractNum>
-  <w:abstractNum w:abstractNumId="15" w15:restartNumberingAfterBreak="0">
+  <w:abstractNum w:abstractNumId="15">
     <w:nsid w:val="596C4192"/>
     <w:multiLevelType w:val="hybridMultilevel"/>
     <w:tmpl w:val="6FC8C80A"/>
@@ -2723,7 +2732,7 @@
       </w:rPr>
     </w:lvl>
   </w:abstractNum>
-  <w:abstractNum w:abstractNumId="16" w15:restartNumberingAfterBreak="0">
+  <w:abstractNum w:abstractNumId="16">
     <w:nsid w:val="61E00897"/>
     <w:multiLevelType w:val="hybridMultilevel"/>
     <w:tmpl w:val="821AC3B2"/>
@@ -2836,7 +2845,7 @@
       </w:rPr>
     </w:lvl>
   </w:abstractNum>
-  <w:abstractNum w:abstractNumId="17" w15:restartNumberingAfterBreak="0">
+  <w:abstractNum w:abstractNumId="17">
     <w:nsid w:val="62B459D4"/>
     <w:multiLevelType w:val="hybridMultilevel"/>
     <w:tmpl w:val="DF6E1298"/>
@@ -2949,7 +2958,7 @@
       </w:rPr>
     </w:lvl>
   </w:abstractNum>
-  <w:abstractNum w:abstractNumId="18" w15:restartNumberingAfterBreak="0">
+  <w:abstractNum w:abstractNumId="18">
     <w:nsid w:val="63B722F7"/>
     <w:multiLevelType w:val="hybridMultilevel"/>
     <w:tmpl w:val="58A64A00"/>
@@ -3062,7 +3071,7 @@
       </w:rPr>
     </w:lvl>
   </w:abstractNum>
-  <w:abstractNum w:abstractNumId="19" w15:restartNumberingAfterBreak="0">
+  <w:abstractNum w:abstractNumId="19">
     <w:nsid w:val="67520237"/>
     <w:multiLevelType w:val="hybridMultilevel"/>
     <w:tmpl w:val="582CF9DC"/>
@@ -3172,7 +3181,7 @@
       </w:rPr>
     </w:lvl>
   </w:abstractNum>
-  <w:abstractNum w:abstractNumId="20" w15:restartNumberingAfterBreak="0">
+  <w:abstractNum w:abstractNumId="20">
     <w:nsid w:val="6FBA7883"/>
     <w:multiLevelType w:val="hybridMultilevel"/>
     <w:tmpl w:val="3460B4E8"/>
@@ -3285,7 +3294,7 @@
       </w:rPr>
     </w:lvl>
   </w:abstractNum>
-  <w:abstractNum w:abstractNumId="21" w15:restartNumberingAfterBreak="0">
+  <w:abstractNum w:abstractNumId="21">
     <w:nsid w:val="74D31250"/>
     <w:multiLevelType w:val="multilevel"/>
     <w:tmpl w:val="080A001F"/>
@@ -3371,7 +3380,7 @@
       </w:pPr>
     </w:lvl>
   </w:abstractNum>
-  <w:abstractNum w:abstractNumId="22" w15:restartNumberingAfterBreak="0">
+  <w:abstractNum w:abstractNumId="22">
     <w:nsid w:val="799C3875"/>
     <w:multiLevelType w:val="hybridMultilevel"/>
     <w:tmpl w:val="26EA3A46"/>
@@ -4497,6 +4506,7 @@
     <w:basedOn w:val="Tablanormal"/>
     <w:rsid w:val="00C75E9C"/>
     <w:tblPr>
+      <w:tblInd w:w="0" w:type="dxa"/>
       <w:tblBorders>
         <w:top w:val="single" w:sz="4" w:space="0" w:color="auto"/>
         <w:left w:val="single" w:sz="4" w:space="0" w:color="auto"/>
@@ -4505,6 +4515,12 @@
         <w:insideH w:val="single" w:sz="4" w:space="0" w:color="auto"/>
         <w:insideV w:val="single" w:sz="4" w:space="0" w:color="auto"/>
       </w:tblBorders>
+      <w:tblCellMar>
+        <w:top w:w="0" w:type="dxa"/>
+        <w:left w:w="108" w:type="dxa"/>
+        <w:bottom w:w="0" w:type="dxa"/>
+        <w:right w:w="108" w:type="dxa"/>
+      </w:tblCellMar>
     </w:tblPr>
   </w:style>
   <w:style w:type="paragraph" w:styleId="z-Principiodelformulario">
@@ -4954,7 +4970,9 @@
 </file>
 
 <file path=customXml/item1.xml><?xml version="1.0" encoding="utf-8"?>
-<LongProperties xmlns="http://schemas.microsoft.com/office/2006/metadata/longProperties"/>
+<p:properties xmlns:p="http://schemas.microsoft.com/office/2006/metadata/properties" xmlns:xsi="http://www.w3.org/2001/XMLSchema-instance" xmlns:pc="http://schemas.microsoft.com/office/infopath/2007/PartnerControls">
+  <documentManagement/>
+</p:properties>
 </file>
 
 <file path=customXml/item2.xml><?xml version="1.0" encoding="utf-8"?>
@@ -5007,9 +5025,7 @@
 </file>
 
 <file path=customXml/item3.xml><?xml version="1.0" encoding="utf-8"?>
-<p:properties xmlns:p="http://schemas.microsoft.com/office/2006/metadata/properties" xmlns:xsi="http://www.w3.org/2001/XMLSchema-instance" xmlns:pc="http://schemas.microsoft.com/office/infopath/2007/PartnerControls">
-  <documentManagement/>
-</p:properties>
+<LongProperties xmlns="http://schemas.microsoft.com/office/2006/metadata/longProperties"/>
 </file>
 
 <file path=customXml/item4.xml><?xml version="1.0" encoding="utf-8"?>
@@ -5026,9 +5042,10 @@
 </file>
 
 <file path=customXml/itemProps1.xml><?xml version="1.0" encoding="utf-8"?>
-<ds:datastoreItem xmlns:ds="http://schemas.openxmlformats.org/officeDocument/2006/customXml" ds:itemID="{D4C39764-AC37-4A0C-A170-1086EA3F28BC}">
+<ds:datastoreItem xmlns:ds="http://schemas.openxmlformats.org/officeDocument/2006/customXml" ds:itemID="{7C0F61BE-5F44-43F9-ADBF-33C4B31196EE}">
   <ds:schemaRefs>
-    <ds:schemaRef ds:uri="http://schemas.microsoft.com/office/2006/metadata/longProperties"/>
+    <ds:schemaRef ds:uri="http://schemas.microsoft.com/office/2006/metadata/properties"/>
+    <ds:schemaRef ds:uri="http://schemas.microsoft.com/office/infopath/2007/PartnerControls"/>
   </ds:schemaRefs>
 </ds:datastoreItem>
 </file>
@@ -5049,10 +5066,9 @@
 </file>
 
 <file path=customXml/itemProps3.xml><?xml version="1.0" encoding="utf-8"?>
-<ds:datastoreItem xmlns:ds="http://schemas.openxmlformats.org/officeDocument/2006/customXml" ds:itemID="{7C0F61BE-5F44-43F9-ADBF-33C4B31196EE}">
+<ds:datastoreItem xmlns:ds="http://schemas.openxmlformats.org/officeDocument/2006/customXml" ds:itemID="{D4C39764-AC37-4A0C-A170-1086EA3F28BC}">
   <ds:schemaRefs>
-    <ds:schemaRef ds:uri="http://schemas.microsoft.com/office/2006/metadata/properties"/>
-    <ds:schemaRef ds:uri="http://schemas.microsoft.com/office/infopath/2007/PartnerControls"/>
+    <ds:schemaRef ds:uri="http://schemas.microsoft.com/office/2006/metadata/longProperties"/>
   </ds:schemaRefs>
 </ds:datastoreItem>
 </file>
@@ -5066,7 +5082,7 @@
 </file>
 
 <file path=customXml/itemProps5.xml><?xml version="1.0" encoding="utf-8"?>
-<ds:datastoreItem xmlns:ds="http://schemas.openxmlformats.org/officeDocument/2006/customXml" ds:itemID="{FFE80183-C25A-4A15-B0F1-A78D4F0826A5}">
+<ds:datastoreItem xmlns:ds="http://schemas.openxmlformats.org/officeDocument/2006/customXml" ds:itemID="{9E20A92A-C7A5-4395-AFA1-35F21DF85FE5}">
   <ds:schemaRefs>
     <ds:schemaRef ds:uri="http://schemas.openxmlformats.org/officeDocument/2006/bibliography"/>
   </ds:schemaRefs>

</xml_diff>